<commit_message>
clusterizacion de calles, vizualizacion de mediciones del los dispositivos fisicos
</commit_message>
<xml_diff>
--- a/Documento/Borrador Inicial.docx
+++ b/Documento/Borrador Inicial.docx
@@ -15454,13 +15454,7 @@
         <w:rPr>
           <w:iCs/>
         </w:rPr>
-        <w:t>Arduino Uno Rev3</w:t>
-      </w:r>
-      <w:r>
-        <w:rPr>
-          <w:iCs/>
-        </w:rPr>
-        <w:t>, 2017</w:t>
+        <w:t>Arduino Uno Rev3, 2017</w:t>
       </w:r>
       <w:r>
         <w:t>)</w:t>
@@ -15880,6 +15874,7 @@
         <w:pStyle w:val="Ttulo3"/>
       </w:pPr>
       <w:r>
+        <w:lastRenderedPageBreak/>
         <w:t xml:space="preserve">Conexión de los </w:t>
       </w:r>
       <w:r>
@@ -15900,10 +15895,10 @@
           <w:lang w:eastAsia="es-CO"/>
         </w:rPr>
         <w:drawing>
-          <wp:inline distT="0" distB="0" distL="0" distR="0" wp14:anchorId="08991119" wp14:editId="0A0D6DF3">
-            <wp:extent cx="3161562" cy="3914525"/>
-            <wp:effectExtent l="0" t="0" r="1270" b="0"/>
-            <wp:docPr id="15" name="Imagen 15" descr="C:\Users\Miguel\Desktop\Tesis\Documento\Imagenes\propias\Arduino + sx1276.png"/>
+          <wp:inline distT="0" distB="0" distL="0" distR="0" wp14:anchorId="7E44DC4C" wp14:editId="75EDDD10">
+            <wp:extent cx="5561965" cy="4804663"/>
+            <wp:effectExtent l="0" t="0" r="635" b="0"/>
+            <wp:docPr id="20" name="Imagen 20" descr="C:\Users\Miguel\Desktop\Tesis\Documento\Imagenes\propias\Circuito Arduino uno_bb.png"/>
             <wp:cNvGraphicFramePr>
               <a:graphicFrameLocks xmlns:a="http://schemas.openxmlformats.org/drawingml/2006/main" noChangeAspect="1"/>
             </wp:cNvGraphicFramePr>
@@ -15911,13 +15906,13 @@
               <a:graphicData uri="http://schemas.openxmlformats.org/drawingml/2006/picture">
                 <pic:pic xmlns:pic="http://schemas.openxmlformats.org/drawingml/2006/picture">
                   <pic:nvPicPr>
-                    <pic:cNvPr id="0" name="Picture 6" descr="C:\Users\Miguel\Desktop\Tesis\Documento\Imagenes\propias\Arduino + sx1276.png"/>
+                    <pic:cNvPr id="0" name="Picture 3" descr="C:\Users\Miguel\Desktop\Tesis\Documento\Imagenes\propias\Circuito Arduino uno_bb.png"/>
                     <pic:cNvPicPr>
                       <a:picLocks noChangeAspect="1" noChangeArrowheads="1"/>
                     </pic:cNvPicPr>
                   </pic:nvPicPr>
                   <pic:blipFill>
-                    <a:blip r:embed="rId33" cstate="print">
+                    <a:blip r:embed="rId33">
                       <a:extLst>
                         <a:ext uri="{28A0092B-C50C-407E-A947-70E740481C1C}">
                           <a14:useLocalDpi xmlns:a14="http://schemas.microsoft.com/office/drawing/2010/main" val="0"/>
@@ -15932,7 +15927,7 @@
                   <pic:spPr bwMode="auto">
                     <a:xfrm>
                       <a:off x="0" y="0"/>
-                      <a:ext cx="3165813" cy="3919788"/>
+                      <a:ext cx="5561965" cy="4804663"/>
                     </a:xfrm>
                     <a:prstGeom prst="rect">
                       <a:avLst/>
@@ -15958,7 +15953,6 @@
         <w:rPr>
           <w:b/>
         </w:rPr>
-        <w:lastRenderedPageBreak/>
         <w:t>Figura 2-6:</w:t>
       </w:r>
       <w:r>
@@ -15983,7 +15977,12 @@
         <w:fldChar w:fldCharType="end"/>
       </w:r>
       <w:r>
-        <w:t xml:space="preserve"> adaptada por el autor</w:t>
+        <w:t xml:space="preserve"> ad</w:t>
+      </w:r>
+      <w:bookmarkStart w:id="57" w:name="_GoBack"/>
+      <w:bookmarkEnd w:id="57"/>
+      <w:r>
+        <w:t>aptada por el autor</w:t>
       </w:r>
     </w:p>
     <w:p>
@@ -16521,7 +16520,13 @@
         <w:jc w:val="center"/>
       </w:pPr>
       <w:r>
-        <w:t>Tabla 2-1: conexiones de arduino uno a SX1276</w:t>
+        <w:rPr>
+          <w:b/>
+        </w:rPr>
+        <w:t>Tabla 2-1:</w:t>
+      </w:r>
+      <w:r>
+        <w:t xml:space="preserve"> conexiones de arduino uno a SX1276</w:t>
       </w:r>
     </w:p>
     <w:tbl>
@@ -16572,6 +16577,7 @@
                 <w:rFonts w:cs="Arial"/>
                 <w:b/>
               </w:rPr>
+              <w:lastRenderedPageBreak/>
               <w:t>Arduino</w:t>
             </w:r>
           </w:p>
@@ -16625,6 +16631,319 @@
                 <w:rFonts w:cs="Arial"/>
                 <w:i/>
               </w:rPr>
+              <w:t>5</w:t>
+            </w:r>
+            <w:r>
+              <w:rPr>
+                <w:rFonts w:cs="Arial"/>
+                <w:i/>
+              </w:rPr>
+              <w:t xml:space="preserve"> V</w:t>
+            </w:r>
+          </w:p>
+        </w:tc>
+        <w:tc>
+          <w:tcPr>
+            <w:tcW w:w="1134" w:type="dxa"/>
+            <w:tcBorders>
+              <w:top w:val="single" w:sz="4" w:space="0" w:color="auto"/>
+            </w:tcBorders>
+            <w:vAlign w:val="center"/>
+          </w:tcPr>
+          <w:p>
+            <w:pPr>
+              <w:rPr>
+                <w:rFonts w:cs="Arial"/>
+              </w:rPr>
+            </w:pPr>
+            <w:r>
+              <w:rPr>
+                <w:rFonts w:cs="Arial"/>
+              </w:rPr>
+              <w:t>5</w:t>
+            </w:r>
+            <w:r>
+              <w:rPr>
+                <w:rFonts w:cs="Arial"/>
+              </w:rPr>
+              <w:t xml:space="preserve"> V</w:t>
+            </w:r>
+          </w:p>
+        </w:tc>
+      </w:tr>
+      <w:tr>
+        <w:trPr>
+          <w:trHeight w:val="273"/>
+        </w:trPr>
+        <w:tc>
+          <w:tcPr>
+            <w:tcW w:w="1560" w:type="dxa"/>
+            <w:vAlign w:val="center"/>
+          </w:tcPr>
+          <w:p>
+            <w:pPr>
+              <w:rPr>
+                <w:rFonts w:cs="Arial"/>
+                <w:i/>
+              </w:rPr>
+            </w:pPr>
+            <w:r>
+              <w:rPr>
+                <w:rFonts w:cs="Arial"/>
+                <w:i/>
+              </w:rPr>
+              <w:t>GND</w:t>
+            </w:r>
+          </w:p>
+        </w:tc>
+        <w:tc>
+          <w:tcPr>
+            <w:tcW w:w="1134" w:type="dxa"/>
+            <w:vAlign w:val="center"/>
+          </w:tcPr>
+          <w:p>
+            <w:pPr>
+              <w:rPr>
+                <w:rFonts w:cs="Arial"/>
+                <w:lang w:val="en-US"/>
+              </w:rPr>
+            </w:pPr>
+            <w:r>
+              <w:rPr>
+                <w:rFonts w:cs="Arial"/>
+                <w:lang w:val="en-US"/>
+              </w:rPr>
+              <w:t>GND</w:t>
+            </w:r>
+          </w:p>
+        </w:tc>
+      </w:tr>
+      <w:tr>
+        <w:trPr>
+          <w:trHeight w:val="273"/>
+        </w:trPr>
+        <w:tc>
+          <w:tcPr>
+            <w:tcW w:w="1560" w:type="dxa"/>
+            <w:vAlign w:val="center"/>
+          </w:tcPr>
+          <w:p>
+            <w:pPr>
+              <w:rPr>
+                <w:rFonts w:cs="Arial"/>
+                <w:i/>
+              </w:rPr>
+            </w:pPr>
+            <w:r>
+              <w:rPr>
+                <w:rFonts w:cs="Arial"/>
+                <w:i/>
+              </w:rPr>
+              <w:t>D6</w:t>
+            </w:r>
+          </w:p>
+        </w:tc>
+        <w:tc>
+          <w:tcPr>
+            <w:tcW w:w="1134" w:type="dxa"/>
+            <w:vAlign w:val="center"/>
+          </w:tcPr>
+          <w:p>
+            <w:pPr>
+              <w:rPr>
+                <w:rFonts w:cs="Arial"/>
+                <w:lang w:val="en-US"/>
+              </w:rPr>
+            </w:pPr>
+            <w:r>
+              <w:rPr>
+                <w:rFonts w:cs="Arial"/>
+                <w:lang w:val="en-US"/>
+              </w:rPr>
+              <w:t>Echo</w:t>
+            </w:r>
+          </w:p>
+        </w:tc>
+      </w:tr>
+      <w:tr>
+        <w:trPr>
+          <w:trHeight w:val="273"/>
+        </w:trPr>
+        <w:tc>
+          <w:tcPr>
+            <w:tcW w:w="1560" w:type="dxa"/>
+            <w:vAlign w:val="center"/>
+          </w:tcPr>
+          <w:p>
+            <w:pPr>
+              <w:rPr>
+                <w:rFonts w:cs="Arial"/>
+                <w:i/>
+              </w:rPr>
+            </w:pPr>
+            <w:r>
+              <w:rPr>
+                <w:rFonts w:cs="Arial"/>
+                <w:i/>
+              </w:rPr>
+              <w:t>D7</w:t>
+            </w:r>
+          </w:p>
+        </w:tc>
+        <w:tc>
+          <w:tcPr>
+            <w:tcW w:w="1134" w:type="dxa"/>
+            <w:vAlign w:val="center"/>
+          </w:tcPr>
+          <w:p>
+            <w:pPr>
+              <w:rPr>
+                <w:rFonts w:cs="Arial"/>
+                <w:lang w:val="en-US"/>
+              </w:rPr>
+            </w:pPr>
+            <w:r>
+              <w:rPr>
+                <w:rFonts w:cs="Arial"/>
+                <w:lang w:val="en-US"/>
+              </w:rPr>
+              <w:t>Trigger</w:t>
+            </w:r>
+          </w:p>
+        </w:tc>
+      </w:tr>
+    </w:tbl>
+    <w:p>
+      <w:pPr>
+        <w:spacing w:line="240" w:lineRule="auto"/>
+      </w:pPr>
+    </w:p>
+    <w:p>
+      <w:pPr>
+        <w:spacing w:line="240" w:lineRule="auto"/>
+      </w:pPr>
+    </w:p>
+    <w:p>
+      <w:pPr>
+        <w:spacing w:line="240" w:lineRule="auto"/>
+      </w:pPr>
+    </w:p>
+    <w:p>
+      <w:pPr>
+        <w:spacing w:line="240" w:lineRule="auto"/>
+        <w:jc w:val="center"/>
+      </w:pPr>
+      <w:r>
+        <w:rPr>
+          <w:b/>
+        </w:rPr>
+        <w:t>Tabla 2-2:</w:t>
+      </w:r>
+      <w:r>
+        <w:t xml:space="preserve"> conexiones de arduino uno a HC-SR04</w:t>
+      </w:r>
+    </w:p>
+    <w:tbl>
+      <w:tblPr>
+        <w:tblStyle w:val="Tablaconcuadrcula"/>
+        <w:tblpPr w:leftFromText="141" w:rightFromText="141" w:vertAnchor="text" w:horzAnchor="margin" w:tblpXSpec="center" w:tblpY="-27"/>
+        <w:tblW w:w="0" w:type="auto"/>
+        <w:tblBorders>
+          <w:top w:val="none" w:sz="0" w:space="0" w:color="auto"/>
+          <w:left w:val="none" w:sz="0" w:space="0" w:color="auto"/>
+          <w:bottom w:val="none" w:sz="0" w:space="0" w:color="auto"/>
+          <w:right w:val="none" w:sz="0" w:space="0" w:color="auto"/>
+          <w:insideH w:val="none" w:sz="0" w:space="0" w:color="auto"/>
+          <w:insideV w:val="none" w:sz="0" w:space="0" w:color="auto"/>
+        </w:tblBorders>
+        <w:tblCellMar>
+          <w:left w:w="0" w:type="dxa"/>
+          <w:right w:w="0" w:type="dxa"/>
+        </w:tblCellMar>
+        <w:tblLook w:val="04A0" w:firstRow="1" w:lastRow="0" w:firstColumn="1" w:lastColumn="0" w:noHBand="0" w:noVBand="1"/>
+      </w:tblPr>
+      <w:tblGrid>
+        <w:gridCol w:w="1560"/>
+        <w:gridCol w:w="1134"/>
+      </w:tblGrid>
+      <w:tr>
+        <w:trPr>
+          <w:trHeight w:val="273"/>
+          <w:tblHeader/>
+        </w:trPr>
+        <w:tc>
+          <w:tcPr>
+            <w:tcW w:w="1560" w:type="dxa"/>
+            <w:tcBorders>
+              <w:bottom w:val="single" w:sz="4" w:space="0" w:color="auto"/>
+            </w:tcBorders>
+            <w:vAlign w:val="center"/>
+          </w:tcPr>
+          <w:p>
+            <w:pPr>
+              <w:rPr>
+                <w:rFonts w:cs="Arial"/>
+                <w:b/>
+              </w:rPr>
+            </w:pPr>
+            <w:r>
+              <w:rPr>
+                <w:rFonts w:cs="Arial"/>
+                <w:b/>
+              </w:rPr>
+              <w:t>Arduino</w:t>
+            </w:r>
+          </w:p>
+        </w:tc>
+        <w:tc>
+          <w:tcPr>
+            <w:tcW w:w="1134" w:type="dxa"/>
+            <w:tcBorders>
+              <w:bottom w:val="single" w:sz="4" w:space="0" w:color="auto"/>
+            </w:tcBorders>
+            <w:vAlign w:val="center"/>
+          </w:tcPr>
+          <w:p>
+            <w:pPr>
+              <w:rPr>
+                <w:rFonts w:cs="Arial"/>
+                <w:b/>
+              </w:rPr>
+            </w:pPr>
+            <w:r>
+              <w:rPr>
+                <w:rFonts w:cs="Arial"/>
+                <w:b/>
+              </w:rPr>
+              <w:t>Neo-6M</w:t>
+            </w:r>
+          </w:p>
+        </w:tc>
+      </w:tr>
+      <w:tr>
+        <w:trPr>
+          <w:trHeight w:val="257"/>
+        </w:trPr>
+        <w:tc>
+          <w:tcPr>
+            <w:tcW w:w="1560" w:type="dxa"/>
+            <w:tcBorders>
+              <w:top w:val="single" w:sz="4" w:space="0" w:color="auto"/>
+            </w:tcBorders>
+            <w:vAlign w:val="center"/>
+          </w:tcPr>
+          <w:p>
+            <w:pPr>
+              <w:rPr>
+                <w:rFonts w:cs="Arial"/>
+                <w:i/>
+              </w:rPr>
+            </w:pPr>
+            <w:r>
+              <w:rPr>
+                <w:rFonts w:cs="Arial"/>
+                <w:i/>
+              </w:rPr>
               <w:t>3,3 V</w:t>
             </w:r>
           </w:p>
@@ -16720,7 +17039,7 @@
                 <w:rFonts w:cs="Arial"/>
                 <w:i/>
               </w:rPr>
-              <w:t>D6</w:t>
+              <w:t>D11</w:t>
             </w:r>
           </w:p>
         </w:tc>
@@ -16741,7 +17060,7 @@
                 <w:rFonts w:cs="Arial"/>
                 <w:lang w:val="en-US"/>
               </w:rPr>
-              <w:t>Echo</w:t>
+              <w:t>RX</w:t>
             </w:r>
           </w:p>
         </w:tc>
@@ -16767,7 +17086,7 @@
                 <w:rFonts w:cs="Arial"/>
                 <w:i/>
               </w:rPr>
-              <w:t>D7</w:t>
+              <w:t>D12</w:t>
             </w:r>
           </w:p>
         </w:tc>
@@ -16788,7 +17107,7 @@
                 <w:rFonts w:cs="Arial"/>
                 <w:lang w:val="en-US"/>
               </w:rPr>
-              <w:t>Trigger</w:t>
+              <w:t>TX</w:t>
             </w:r>
           </w:p>
         </w:tc>
@@ -16797,6 +17116,7 @@
     <w:p>
       <w:pPr>
         <w:spacing w:line="240" w:lineRule="auto"/>
+        <w:jc w:val="center"/>
       </w:pPr>
     </w:p>
     <w:p>
@@ -16815,41 +17135,45 @@
         <w:jc w:val="center"/>
       </w:pPr>
       <w:r>
-        <w:t xml:space="preserve">Tabla </w:t>
-      </w:r>
-      <w:r>
-        <w:t>2-2</w:t>
-      </w:r>
-      <w:r>
-        <w:t xml:space="preserve">: conexiones de arduino uno a </w:t>
-      </w:r>
-      <w:r>
-        <w:t>HC-SR04</w:t>
+        <w:rPr>
+          <w:b/>
+        </w:rPr>
+        <w:t>Tabla 2-3</w:t>
+      </w:r>
+      <w:r>
+        <w:rPr>
+          <w:b/>
+        </w:rPr>
+        <w:t>:</w:t>
+      </w:r>
+      <w:r>
+        <w:t xml:space="preserve"> conexiones de arduino uno a HC-SR04</w:t>
       </w:r>
     </w:p>
     <w:p>
       <w:pPr>
         <w:spacing w:line="240" w:lineRule="auto"/>
       </w:pPr>
+    </w:p>
+    <w:p>
+      <w:pPr>
+        <w:spacing w:line="240" w:lineRule="auto"/>
+      </w:pPr>
       <w:r>
         <w:t xml:space="preserve">Luego de haber realizado las conexiones con la configuración descrita anteriormente se obtuvo </w:t>
       </w:r>
       <w:r>
         <w:t xml:space="preserve">un circuito </w:t>
       </w:r>
-      <w:proofErr w:type="spellStart"/>
-      <w:r>
-        <w:t>ensambaldo</w:t>
-      </w:r>
-      <w:proofErr w:type="spellEnd"/>
+      <w:r>
+        <w:t>ensamblado</w:t>
+      </w:r>
       <w:r>
         <w:t xml:space="preserve"> como se puede ver a </w:t>
       </w:r>
-      <w:proofErr w:type="spellStart"/>
-      <w:r>
-        <w:t>continuacion</w:t>
-      </w:r>
-      <w:proofErr w:type="spellEnd"/>
+      <w:r>
+        <w:t>continuación</w:t>
+      </w:r>
     </w:p>
     <w:p>
       <w:pPr>
@@ -16867,10 +17191,10 @@
           <w:lang w:eastAsia="es-CO"/>
         </w:rPr>
         <w:drawing>
-          <wp:inline distT="0" distB="0" distL="0" distR="0" wp14:anchorId="20667B3F" wp14:editId="2A98CC3E">
-            <wp:extent cx="3381375" cy="2536031"/>
-            <wp:effectExtent l="0" t="0" r="0" b="0"/>
-            <wp:docPr id="16" name="Imagen 16" descr="C:\Users\Miguel\Desktop\Tesis\Documento\Imagenes\circuitos\WhatsApp Image 2020-09-17 at 23.02.41 (4).jpeg"/>
+          <wp:inline distT="0" distB="0" distL="0" distR="0" wp14:anchorId="35231D1D" wp14:editId="3207E7ED">
+            <wp:extent cx="3619500" cy="2714625"/>
+            <wp:effectExtent l="0" t="0" r="0" b="9525"/>
+            <wp:docPr id="18" name="Imagen 18" descr="C:\Users\Miguel\Desktop\Tesis\Documento\Imagenes\circuitos\WhatsApp Image 2020-09-23 at 23.27.45.jpeg"/>
             <wp:cNvGraphicFramePr>
               <a:graphicFrameLocks xmlns:a="http://schemas.openxmlformats.org/drawingml/2006/main" noChangeAspect="1"/>
             </wp:cNvGraphicFramePr>
@@ -16878,7 +17202,7 @@
               <a:graphicData uri="http://schemas.openxmlformats.org/drawingml/2006/picture">
                 <pic:pic xmlns:pic="http://schemas.openxmlformats.org/drawingml/2006/picture">
                   <pic:nvPicPr>
-                    <pic:cNvPr id="0" name="Picture 7" descr="C:\Users\Miguel\Desktop\Tesis\Documento\Imagenes\circuitos\WhatsApp Image 2020-09-17 at 23.02.41 (4).jpeg"/>
+                    <pic:cNvPr id="0" name="Picture 2" descr="C:\Users\Miguel\Desktop\Tesis\Documento\Imagenes\circuitos\WhatsApp Image 2020-09-23 at 23.27.45.jpeg"/>
                     <pic:cNvPicPr>
                       <a:picLocks noChangeAspect="1" noChangeArrowheads="1"/>
                     </pic:cNvPicPr>
@@ -16899,7 +17223,7 @@
                   <pic:spPr bwMode="auto">
                     <a:xfrm>
                       <a:off x="0" y="0"/>
-                      <a:ext cx="3385999" cy="2539499"/>
+                      <a:ext cx="3621752" cy="2716314"/>
                     </a:xfrm>
                     <a:prstGeom prst="rect">
                       <a:avLst/>
@@ -16961,24 +17285,18 @@
         <w:pStyle w:val="Ttulo3"/>
       </w:pPr>
       <w:r>
+        <w:t>Programación lógica del micro-controlador</w:t>
+      </w:r>
+    </w:p>
+    <w:p>
+      <w:r>
+        <w:t xml:space="preserve">Los programas en arduino se componen de 2 secciones principales una llamada setup donde se configuran las variables que se usaran dentro del programa, la otra llamada loop que es el código que se ejecuta repetidamente mientras la placa esté conectada a una fuente de energía. </w:t>
+      </w:r>
+    </w:p>
+    <w:p>
+      <w:r>
         <w:lastRenderedPageBreak/>
-        <w:t>Programación lógica del micro-controlador</w:t>
-      </w:r>
-    </w:p>
-    <w:p>
-      <w:r>
-        <w:t xml:space="preserve">Los programas en arduino se componen de 2 secciones principales una llamada setup donde se configuran las variables que se usaran dentro del programa, la otra llamada loop que es el código que se ejecuta repetidamente mientras la placa esté conectada a una fuente de energía. </w:t>
-      </w:r>
-    </w:p>
-    <w:p>
-      <w:r>
-        <w:t xml:space="preserve">Para empezar </w:t>
-      </w:r>
-      <w:r>
-        <w:t>se importan las librerías que se instalaron LMIC y SPI</w:t>
-      </w:r>
-      <w:r>
-        <w:t xml:space="preserve">, </w:t>
+        <w:t xml:space="preserve">Para empezar se importan las librerías que se instalaron LMIC y SPI, </w:t>
       </w:r>
       <w:r>
         <w:t xml:space="preserve">en la sección de setup se deben definir </w:t>
@@ -17105,11 +17423,7 @@
         <w:t xml:space="preserve"> micro controlador se conectó la tarjeta Arduino uno</w:t>
       </w:r>
       <w:r>
-        <w:t xml:space="preserve"> al puerto USB de un computador, se inició el entorno de desarrollo y se configuro la </w:t>
-      </w:r>
-      <w:r>
-        <w:lastRenderedPageBreak/>
-        <w:t>tarjeta que se conectó, en este caso Arduino Uno, y se seleccionó el puerto por el cual estaba conectado la tarjeta</w:t>
+        <w:t xml:space="preserve"> al puerto USB de un computador, se inició el entorno de desarrollo y se configuro la tarjeta que se conectó, en este caso Arduino Uno, y se seleccionó el puerto por el cual estaba conectado la tarjeta</w:t>
       </w:r>
     </w:p>
     <w:p>
@@ -17122,6 +17436,7 @@
           <w:noProof/>
           <w:lang w:eastAsia="es-CO"/>
         </w:rPr>
+        <w:lastRenderedPageBreak/>
         <w:drawing>
           <wp:inline distT="0" distB="0" distL="0" distR="0" wp14:anchorId="09D9436B" wp14:editId="2A4E0A56">
             <wp:extent cx="5561965" cy="1952363"/>
@@ -17199,8 +17514,65 @@
       <w:pPr>
         <w:spacing w:line="240" w:lineRule="auto"/>
       </w:pPr>
-      <w:bookmarkStart w:id="57" w:name="_GoBack"/>
-      <w:bookmarkEnd w:id="57"/>
+    </w:p>
+    <w:p>
+      <w:pPr>
+        <w:spacing w:line="240" w:lineRule="auto"/>
+      </w:pPr>
+      <w:r>
+        <w:rPr>
+          <w:noProof/>
+          <w:lang w:eastAsia="es-CO"/>
+        </w:rPr>
+        <w:drawing>
+          <wp:inline distT="0" distB="0" distL="0" distR="0" wp14:anchorId="137ECE40" wp14:editId="279FB394">
+            <wp:extent cx="5561965" cy="3763320"/>
+            <wp:effectExtent l="0" t="0" r="635" b="8890"/>
+            <wp:docPr id="13" name="Imagen 13" descr="C:\Users\Miguel\Desktop\Tesis\Documento\Imagenes\dispositivos\Arduino Log datos monitos serial.PNG"/>
+            <wp:cNvGraphicFramePr>
+              <a:graphicFrameLocks xmlns:a="http://schemas.openxmlformats.org/drawingml/2006/main" noChangeAspect="1"/>
+            </wp:cNvGraphicFramePr>
+            <a:graphic xmlns:a="http://schemas.openxmlformats.org/drawingml/2006/main">
+              <a:graphicData uri="http://schemas.openxmlformats.org/drawingml/2006/picture">
+                <pic:pic xmlns:pic="http://schemas.openxmlformats.org/drawingml/2006/picture">
+                  <pic:nvPicPr>
+                    <pic:cNvPr id="0" name="Picture 1" descr="C:\Users\Miguel\Desktop\Tesis\Documento\Imagenes\dispositivos\Arduino Log datos monitos serial.PNG"/>
+                    <pic:cNvPicPr>
+                      <a:picLocks noChangeAspect="1" noChangeArrowheads="1"/>
+                    </pic:cNvPicPr>
+                  </pic:nvPicPr>
+                  <pic:blipFill>
+                    <a:blip r:embed="rId37">
+                      <a:extLst>
+                        <a:ext uri="{28A0092B-C50C-407E-A947-70E740481C1C}">
+                          <a14:useLocalDpi xmlns:a14="http://schemas.microsoft.com/office/drawing/2010/main" val="0"/>
+                        </a:ext>
+                      </a:extLst>
+                    </a:blip>
+                    <a:srcRect/>
+                    <a:stretch>
+                      <a:fillRect/>
+                    </a:stretch>
+                  </pic:blipFill>
+                  <pic:spPr bwMode="auto">
+                    <a:xfrm>
+                      <a:off x="0" y="0"/>
+                      <a:ext cx="5561965" cy="3763320"/>
+                    </a:xfrm>
+                    <a:prstGeom prst="rect">
+                      <a:avLst/>
+                    </a:prstGeom>
+                    <a:noFill/>
+                    <a:ln>
+                      <a:noFill/>
+                    </a:ln>
+                  </pic:spPr>
+                </pic:pic>
+              </a:graphicData>
+            </a:graphic>
+          </wp:inline>
+        </w:drawing>
+      </w:r>
     </w:p>
     <w:p>
       <w:pPr>
@@ -17649,7 +18021,6 @@
           <w:szCs w:val="24"/>
           <w:lang w:eastAsia="es-CO"/>
         </w:rPr>
-        <w:lastRenderedPageBreak/>
         <w:drawing>
           <wp:inline distT="0" distB="0" distL="0" distR="0" wp14:anchorId="133E78C4" wp14:editId="5EABA3B6">
             <wp:extent cx="2977069" cy="2152650"/>
@@ -17668,7 +18039,7 @@
                     </pic:cNvPicPr>
                   </pic:nvPicPr>
                   <pic:blipFill>
-                    <a:blip r:embed="rId37" cstate="print"/>
+                    <a:blip r:embed="rId38" cstate="print"/>
                     <a:srcRect l="34936" t="24658" r="31670" b="43150"/>
                     <a:stretch>
                       <a:fillRect/>
@@ -18919,7 +19290,6 @@
           <w:bCs w:val="0"/>
           <w:sz w:val="22"/>
         </w:rPr>
-        <w:lastRenderedPageBreak/>
         <w:t>NOTA: en el caso en que el contenido de la tabla o cuadro sea muy extenso, se puede</w:t>
       </w:r>
       <w:r>
@@ -19767,6 +20137,7 @@
         <w:spacing w:line="240" w:lineRule="auto"/>
       </w:pPr>
       <w:r>
+        <w:lastRenderedPageBreak/>
         <w:t>Para el manejo de cifras se debe seleccionar la norma según el área de conocimiento de la tesis</w:t>
       </w:r>
       <w:r>
@@ -19879,7 +20250,6 @@
           <w:noProof/>
           <w:lang w:val="es-CO" w:eastAsia="es-CO"/>
         </w:rPr>
-        <w:lastRenderedPageBreak/>
         <w:drawing>
           <wp:inline distT="0" distB="0" distL="0" distR="0" wp14:anchorId="28D8F4E5" wp14:editId="2CA165BB">
             <wp:extent cx="5038725" cy="2838983"/>
@@ -19898,7 +20268,7 @@
                     </pic:cNvPicPr>
                   </pic:nvPicPr>
                   <pic:blipFill>
-                    <a:blip r:embed="rId38">
+                    <a:blip r:embed="rId39">
                       <a:extLst>
                         <a:ext uri="{28A0092B-C50C-407E-A947-70E740481C1C}">
                           <a14:useLocalDpi xmlns:a14="http://schemas.microsoft.com/office/drawing/2010/main" val="0"/>
@@ -20163,9 +20533,9 @@
           <w:lang w:val="es-CO" w:eastAsia="en-US"/>
         </w:rPr>
         <w:sectPr>
-          <w:headerReference w:type="even" r:id="rId39"/>
-          <w:headerReference w:type="default" r:id="rId40"/>
-          <w:headerReference w:type="first" r:id="rId41"/>
+          <w:headerReference w:type="even" r:id="rId40"/>
+          <w:headerReference w:type="default" r:id="rId41"/>
+          <w:headerReference w:type="first" r:id="rId42"/>
           <w:type w:val="oddPage"/>
           <w:pgSz w:w="12240" w:h="15840" w:code="1"/>
           <w:pgMar w:top="1440" w:right="1440" w:bottom="1440" w:left="2041" w:header="709" w:footer="709" w:gutter="0"/>
@@ -20198,7 +20568,16 @@
           <w:szCs w:val="22"/>
           <w:lang w:val="es-CO" w:eastAsia="en-US"/>
         </w:rPr>
-        <w:t xml:space="preserve"> permitido que la librería madure muy rápidamente para ofrecer una operación robusta pero además para ganar versatilidad con otras tarjetas menos populares que arduino.</w:t>
+        <w:t xml:space="preserve"> permitido que la </w:t>
+      </w:r>
+      <w:r>
+        <w:rPr>
+          <w:rFonts w:eastAsiaTheme="minorHAnsi" w:cstheme="minorBidi"/>
+          <w:szCs w:val="22"/>
+          <w:lang w:val="es-CO" w:eastAsia="en-US"/>
+        </w:rPr>
+        <w:lastRenderedPageBreak/>
+        <w:t>librería madure muy rápidamente para ofrecer una operación robusta pero además para ganar versatilidad con otras tarjetas menos populares que arduino.</w:t>
       </w:r>
     </w:p>
     <w:p>
@@ -20408,9 +20787,9 @@
       <w:pPr>
         <w:pStyle w:val="Prrafodelista"/>
         <w:sectPr>
-          <w:headerReference w:type="even" r:id="rId42"/>
-          <w:headerReference w:type="default" r:id="rId43"/>
-          <w:headerReference w:type="first" r:id="rId44"/>
+          <w:headerReference w:type="even" r:id="rId43"/>
+          <w:headerReference w:type="default" r:id="rId44"/>
+          <w:headerReference w:type="first" r:id="rId45"/>
           <w:type w:val="oddPage"/>
           <w:pgSz w:w="12240" w:h="15840" w:code="1"/>
           <w:pgMar w:top="1440" w:right="1440" w:bottom="1440" w:left="2041" w:header="709" w:footer="709" w:gutter="0"/>
@@ -20853,9 +21232,9 @@
       <w:pPr>
         <w:pStyle w:val="Prrafodelista"/>
         <w:sectPr>
-          <w:headerReference w:type="even" r:id="rId45"/>
-          <w:headerReference w:type="default" r:id="rId46"/>
-          <w:headerReference w:type="first" r:id="rId47"/>
+          <w:headerReference w:type="even" r:id="rId46"/>
+          <w:headerReference w:type="default" r:id="rId47"/>
+          <w:headerReference w:type="first" r:id="rId48"/>
           <w:type w:val="oddPage"/>
           <w:pgSz w:w="12240" w:h="15840" w:code="1"/>
           <w:pgMar w:top="1440" w:right="1440" w:bottom="1440" w:left="2041" w:header="709" w:footer="709" w:gutter="0"/>
@@ -21059,9 +21438,9 @@
       <w:pPr>
         <w:pStyle w:val="Prrafodelista"/>
         <w:sectPr>
-          <w:headerReference w:type="even" r:id="rId48"/>
-          <w:headerReference w:type="default" r:id="rId49"/>
-          <w:headerReference w:type="first" r:id="rId50"/>
+          <w:headerReference w:type="even" r:id="rId49"/>
+          <w:headerReference w:type="default" r:id="rId50"/>
+          <w:headerReference w:type="first" r:id="rId51"/>
           <w:type w:val="oddPage"/>
           <w:pgSz w:w="12240" w:h="15840" w:code="1"/>
           <w:pgMar w:top="1440" w:right="1440" w:bottom="1440" w:left="2041" w:header="709" w:footer="709" w:gutter="0"/>
@@ -21163,9 +21542,9 @@
       <w:pPr>
         <w:pStyle w:val="Prrafodelista"/>
         <w:sectPr>
-          <w:headerReference w:type="even" r:id="rId51"/>
-          <w:headerReference w:type="default" r:id="rId52"/>
-          <w:headerReference w:type="first" r:id="rId53"/>
+          <w:headerReference w:type="even" r:id="rId52"/>
+          <w:headerReference w:type="default" r:id="rId53"/>
+          <w:headerReference w:type="first" r:id="rId54"/>
           <w:type w:val="oddPage"/>
           <w:pgSz w:w="12240" w:h="15840" w:code="1"/>
           <w:pgMar w:top="1440" w:right="1440" w:bottom="1440" w:left="2041" w:header="709" w:footer="709" w:gutter="0"/>
@@ -21314,9 +21693,9 @@
       <w:pPr>
         <w:pStyle w:val="Prrafodelista"/>
         <w:sectPr>
-          <w:headerReference w:type="even" r:id="rId54"/>
-          <w:headerReference w:type="default" r:id="rId55"/>
-          <w:headerReference w:type="first" r:id="rId56"/>
+          <w:headerReference w:type="even" r:id="rId55"/>
+          <w:headerReference w:type="default" r:id="rId56"/>
+          <w:headerReference w:type="first" r:id="rId57"/>
           <w:type w:val="oddPage"/>
           <w:pgSz w:w="12240" w:h="15840" w:code="1"/>
           <w:pgMar w:top="1440" w:right="1440" w:bottom="1440" w:left="2041" w:header="709" w:footer="709" w:gutter="0"/>
@@ -21747,7 +22126,7 @@
                 <w:u w:val="none"/>
               </w:rPr>
             </w:pPr>
-            <w:hyperlink r:id="rId57" w:history="1">
+            <w:hyperlink r:id="rId58" w:history="1">
               <w:r>
                 <w:rPr>
                   <w:rStyle w:val="Hipervnculo"/>
@@ -21827,7 +22206,7 @@
                 <w:lang w:val="en-US"/>
               </w:rPr>
             </w:pPr>
-            <w:hyperlink r:id="rId58" w:history="1">
+            <w:hyperlink r:id="rId59" w:history="1">
               <w:r>
                 <w:rPr>
                   <w:rStyle w:val="Hipervnculo"/>
@@ -22049,7 +22428,7 @@
                 <w:u w:val="none"/>
               </w:rPr>
             </w:pPr>
-            <w:hyperlink r:id="rId59" w:history="1">
+            <w:hyperlink r:id="rId60" w:history="1">
               <w:r>
                 <w:rPr>
                   <w:rStyle w:val="Hipervnculo"/>
@@ -22084,7 +22463,7 @@
                 <w:u w:val="none"/>
               </w:rPr>
             </w:pPr>
-            <w:hyperlink r:id="rId60" w:history="1">
+            <w:hyperlink r:id="rId61" w:history="1">
               <w:r>
                 <w:rPr>
                   <w:rStyle w:val="Hipervnculo"/>
@@ -22164,7 +22543,7 @@
                 <w:lang w:val="en-US"/>
               </w:rPr>
             </w:pPr>
-            <w:hyperlink r:id="rId61" w:history="1">
+            <w:hyperlink r:id="rId62" w:history="1">
               <w:r>
                 <w:rPr>
                   <w:rStyle w:val="Hipervnculo"/>
@@ -22342,7 +22721,7 @@
               </w:rPr>
               <w:t xml:space="preserve">Disponibles en: </w:t>
             </w:r>
-            <w:hyperlink r:id="rId62" w:history="1">
+            <w:hyperlink r:id="rId63" w:history="1">
               <w:r>
                 <w:rPr>
                   <w:rStyle w:val="Hipervnculo"/>
@@ -22861,7 +23240,7 @@
                 <w:u w:val="none"/>
               </w:rPr>
             </w:pPr>
-            <w:hyperlink r:id="rId63" w:history="1">
+            <w:hyperlink r:id="rId64" w:history="1">
               <w:r>
                 <w:rPr>
                   <w:rStyle w:val="Hipervnculo"/>
@@ -22886,7 +23265,7 @@
                 <w:u w:val="none"/>
               </w:rPr>
             </w:pPr>
-            <w:hyperlink r:id="rId64" w:history="1">
+            <w:hyperlink r:id="rId65" w:history="1">
               <w:r>
                 <w:rPr>
                   <w:rStyle w:val="Hipervnculo"/>
@@ -22965,7 +23344,7 @@
                 <w:u w:val="none"/>
               </w:rPr>
             </w:pPr>
-            <w:hyperlink r:id="rId65" w:history="1">
+            <w:hyperlink r:id="rId66" w:history="1">
               <w:r>
                 <w:rPr>
                   <w:rStyle w:val="Hipervnculo"/>
@@ -23154,7 +23533,7 @@
                 <w:u w:val="none"/>
               </w:rPr>
             </w:pPr>
-            <w:hyperlink r:id="rId66" w:history="1">
+            <w:hyperlink r:id="rId67" w:history="1">
               <w:r>
                 <w:rPr>
                   <w:rStyle w:val="Hipervnculo"/>
@@ -23179,7 +23558,7 @@
                 <w:u w:val="none"/>
               </w:rPr>
             </w:pPr>
-            <w:hyperlink r:id="rId67" w:history="1">
+            <w:hyperlink r:id="rId68" w:history="1">
               <w:r>
                 <w:rPr>
                   <w:rStyle w:val="Hipervnculo"/>
@@ -23323,7 +23702,7 @@
                 <w:lang w:val="en-US"/>
               </w:rPr>
             </w:pPr>
-            <w:hyperlink r:id="rId68" w:history="1">
+            <w:hyperlink r:id="rId69" w:history="1">
               <w:r>
                 <w:rPr>
                   <w:rStyle w:val="Hipervnculo"/>
@@ -23350,7 +23729,7 @@
                 <w:lang w:val="en-US"/>
               </w:rPr>
             </w:pPr>
-            <w:hyperlink r:id="rId69" w:history="1">
+            <w:hyperlink r:id="rId70" w:history="1">
               <w:r>
                 <w:rPr>
                   <w:rStyle w:val="Hipervnculo"/>
@@ -23436,7 +23815,7 @@
                 <w:lang w:val="en-US"/>
               </w:rPr>
             </w:pPr>
-            <w:hyperlink r:id="rId70" w:history="1">
+            <w:hyperlink r:id="rId71" w:history="1">
               <w:r>
                 <w:rPr>
                   <w:rStyle w:val="Hipervnculo"/>
@@ -23497,7 +23876,7 @@
                 <w:u w:val="none"/>
               </w:rPr>
             </w:pPr>
-            <w:hyperlink r:id="rId71" w:history="1">
+            <w:hyperlink r:id="rId72" w:history="1">
               <w:r>
                 <w:rPr>
                   <w:rStyle w:val="Hipervnculo"/>
@@ -23620,7 +23999,7 @@
                 <w:u w:val="none"/>
               </w:rPr>
             </w:pPr>
-            <w:hyperlink r:id="rId72" w:history="1">
+            <w:hyperlink r:id="rId73" w:history="1">
               <w:r>
                 <w:rPr>
                   <w:rStyle w:val="Hipervnculo"/>
@@ -23905,7 +24284,7 @@
                 <w:u w:val="none"/>
               </w:rPr>
             </w:pPr>
-            <w:hyperlink r:id="rId73" w:history="1">
+            <w:hyperlink r:id="rId74" w:history="1">
               <w:r>
                 <w:rPr>
                   <w:rStyle w:val="Hipervnculo"/>
@@ -24104,7 +24483,7 @@
         </w:rPr>
         <w:t xml:space="preserve"> </w:t>
       </w:r>
-      <w:hyperlink r:id="rId74" w:history="1">
+      <w:hyperlink r:id="rId75" w:history="1">
         <w:r>
           <w:rPr>
             <w:rStyle w:val="Hipervnculo"/>
@@ -24253,32 +24632,15 @@
         </w:rPr>
         <w:t xml:space="preserve">Medium. </w:t>
       </w:r>
-      <w:r>
-        <w:fldChar w:fldCharType="begin"/>
-      </w:r>
-      <w:r>
-        <w:rPr>
-          <w:lang w:val="de-DE"/>
-        </w:rPr>
-        <w:instrText xml:space="preserve"> HYPERLINK "https://medium.com/pruebas-de-laboratorio-de-la-modulaci%C3%B3n-lora/modulaci%C3%B3n-lora-4ad74cabd59e" </w:instrText>
-      </w:r>
-      <w:r>
-        <w:fldChar w:fldCharType="separate"/>
-      </w:r>
-      <w:r>
-        <w:rPr>
-          <w:rStyle w:val="Hipervnculo"/>
-          <w:lang w:val="de-DE"/>
-        </w:rPr>
-        <w:t>https://medium.com/pruebas-de-laboratorio-de-la-modulaci%C3%B3n-lora/modulaci%C3%B3n-lora-4ad74cabd59e</w:t>
-      </w:r>
-      <w:r>
-        <w:rPr>
-          <w:rStyle w:val="Hipervnculo"/>
-          <w:lang w:val="de-DE"/>
-        </w:rPr>
-        <w:fldChar w:fldCharType="end"/>
-      </w:r>
+      <w:hyperlink r:id="rId76" w:history="1">
+        <w:r>
+          <w:rPr>
+            <w:rStyle w:val="Hipervnculo"/>
+            <w:lang w:val="de-DE"/>
+          </w:rPr>
+          <w:t>https://medium.com/pruebas-de-laboratorio-de-la-modulaci%C3%B3n-lora/modulaci%C3%B3n-lora-4ad74cabd59e</w:t>
+        </w:r>
+      </w:hyperlink>
     </w:p>
     <w:p>
       <w:pPr>
@@ -24288,7 +24650,7 @@
           <w:rFonts w:ascii="Times New Roman" w:eastAsia="Times New Roman" w:hAnsi="Times New Roman" w:cs="Times New Roman"/>
           <w:sz w:val="24"/>
           <w:szCs w:val="24"/>
-          <w:lang w:eastAsia="es-CO"/>
+          <w:lang w:val="en-GB" w:eastAsia="es-CO"/>
         </w:rPr>
       </w:pPr>
       <w:proofErr w:type="spellStart"/>
@@ -24371,7 +24733,7 @@
           <w:rFonts w:ascii="Times New Roman" w:eastAsia="Times New Roman" w:hAnsi="Times New Roman" w:cs="Times New Roman"/>
           <w:sz w:val="24"/>
           <w:szCs w:val="24"/>
-          <w:lang w:eastAsia="es-CO"/>
+          <w:lang w:val="en-GB" w:eastAsia="es-CO"/>
         </w:rPr>
         <w:t>NewieVentures</w:t>
       </w:r>
@@ -24381,18 +24743,18 @@
           <w:rFonts w:ascii="Times New Roman" w:eastAsia="Times New Roman" w:hAnsi="Times New Roman" w:cs="Times New Roman"/>
           <w:sz w:val="24"/>
           <w:szCs w:val="24"/>
-          <w:lang w:eastAsia="es-CO"/>
+          <w:lang w:val="en-GB" w:eastAsia="es-CO"/>
         </w:rPr>
         <w:t xml:space="preserve">. </w:t>
       </w:r>
-      <w:hyperlink r:id="rId75" w:history="1">
+      <w:hyperlink r:id="rId77" w:history="1">
         <w:r>
           <w:rPr>
             <w:rStyle w:val="Hipervnculo"/>
             <w:rFonts w:ascii="Times New Roman" w:eastAsia="Times New Roman" w:hAnsi="Times New Roman" w:cs="Times New Roman"/>
             <w:sz w:val="24"/>
             <w:szCs w:val="24"/>
-            <w:lang w:eastAsia="es-CO"/>
+            <w:lang w:val="en-GB" w:eastAsia="es-CO"/>
           </w:rPr>
           <w:t>https://www.newieventures.com.au/blogtext/2018/2/26/lorawan-otaa-or-abp</w:t>
         </w:r>
@@ -24406,7 +24768,7 @@
           <w:rFonts w:ascii="Times New Roman" w:eastAsia="Times New Roman" w:hAnsi="Times New Roman" w:cs="Times New Roman"/>
           <w:sz w:val="24"/>
           <w:szCs w:val="24"/>
-          <w:lang w:eastAsia="es-CO"/>
+          <w:lang w:val="en-GB" w:eastAsia="es-CO"/>
         </w:rPr>
       </w:pPr>
     </w:p>
@@ -24420,27 +24782,18 @@
         <w:rPr>
           <w:i/>
           <w:iCs/>
-        </w:rPr>
-        <w:t xml:space="preserve">Arduino Uno Rev3 | Arduino </w:t>
-      </w:r>
-      <w:proofErr w:type="spellStart"/>
-      <w:r>
-        <w:rPr>
-          <w:i/>
-          <w:iCs/>
-        </w:rPr>
-        <w:t>Official</w:t>
-      </w:r>
-      <w:proofErr w:type="spellEnd"/>
-      <w:r>
-        <w:rPr>
-          <w:i/>
-          <w:iCs/>
-        </w:rPr>
-        <w:t xml:space="preserve"> Store</w:t>
-      </w:r>
-      <w:r>
-        <w:t>. (2017). Arduino UNO 2017. https://store.arduino.cc/arduino-uno-rev3</w:t>
+          <w:lang w:val="en-GB"/>
+        </w:rPr>
+        <w:t>Arduino Uno Rev3 | Arduino Official Store</w:t>
+      </w:r>
+      <w:r>
+        <w:rPr>
+          <w:lang w:val="en-GB"/>
+        </w:rPr>
+        <w:t xml:space="preserve">. </w:t>
+      </w:r>
+      <w:r>
+        <w:t>(2017). Arduino UNO 2017. https://store.arduino.cc/arduino-uno-rev3</w:t>
       </w:r>
     </w:p>
     <w:p>
@@ -24481,8 +24834,8 @@
       </w:pPr>
     </w:p>
     <w:sectPr>
-      <w:headerReference w:type="even" r:id="rId76"/>
-      <w:headerReference w:type="default" r:id="rId77"/>
+      <w:headerReference w:type="even" r:id="rId78"/>
+      <w:headerReference w:type="default" r:id="rId79"/>
       <w:type w:val="oddPage"/>
       <w:pgSz w:w="12240" w:h="15840" w:code="1"/>
       <w:pgMar w:top="1440" w:right="1440" w:bottom="1440" w:left="2041" w:header="709" w:footer="709" w:gutter="0"/>
@@ -24690,10 +25043,7 @@
         <w:footnoteRef/>
       </w:r>
       <w:r>
-        <w:t xml:space="preserve"> </w:t>
-      </w:r>
-      <w:r>
-        <w:t>Especificación de la interfaz serial de comunicación síncrona usada para comunicaciones de corta distancia en sistemas embebidos</w:t>
+        <w:t xml:space="preserve"> Especificación de la interfaz serial de comunicación síncrona usada para comunicaciones de corta distancia en sistemas embebidos</w:t>
       </w:r>
     </w:p>
   </w:footnote>
@@ -25086,7 +25436,7 @@
             <w:rPr>
               <w:noProof/>
             </w:rPr>
-            <w:t>22</w:t>
+            <w:t>26</w:t>
           </w:r>
           <w:r>
             <w:rPr>
@@ -25235,7 +25585,7 @@
               <w:noProof/>
               <w:szCs w:val="22"/>
             </w:rPr>
-            <w:t>25</w:t>
+            <w:t>27</w:t>
           </w:r>
           <w:r>
             <w:rPr>
@@ -25758,7 +26108,7 @@
               <w:noProof/>
               <w:szCs w:val="22"/>
             </w:rPr>
-            <w:t>31</w:t>
+            <w:t>33</w:t>
           </w:r>
           <w:r>
             <w:rPr>
@@ -26645,7 +26995,7 @@
               <w:sz w:val="22"/>
               <w:szCs w:val="22"/>
             </w:rPr>
-            <w:t>40</w:t>
+            <w:t>42</w:t>
           </w:r>
           <w:r>
             <w:rPr>
@@ -26814,7 +27164,7 @@
               <w:sz w:val="22"/>
               <w:szCs w:val="22"/>
             </w:rPr>
-            <w:t>41</w:t>
+            <w:t>43</w:t>
           </w:r>
           <w:r>
             <w:rPr>
@@ -31064,7 +31414,7 @@
 </file>
 
 <file path=customXml/itemProps1.xml><?xml version="1.0" encoding="utf-8"?>
-<ds:datastoreItem xmlns:ds="http://schemas.openxmlformats.org/officeDocument/2006/customXml" ds:itemID="{378635F9-7C2B-428F-9DDA-8F9B0742E3DC}">
+<ds:datastoreItem xmlns:ds="http://schemas.openxmlformats.org/officeDocument/2006/customXml" ds:itemID="{2937B3FD-85DC-4D07-AC19-879788333AB4}">
   <ds:schemaRefs>
     <ds:schemaRef ds:uri="http://schemas.openxmlformats.org/officeDocument/2006/bibliography"/>
   </ds:schemaRefs>

</xml_diff>